<commit_message>
Day-2 changes and Day-3 file
</commit_message>
<xml_diff>
--- a/Day-2/Day-2.docx
+++ b/Day-2/Day-2.docx
@@ -6755,10 +6755,684 @@
           <w:color w:val="000000"/>
           <w:sz w:val="22"/>
           <w:szCs w:val="22"/>
+          <w:u w:val="single"/>
+        </w:rPr>
+      </w:pPr>
+      <w:r>
+        <w:rPr>
+          <w:rFonts w:asciiTheme="minorHAnsi" w:hAnsiTheme="minorHAnsi" w:cstheme="minorHAnsi"/>
+          <w:color w:val="000000"/>
+          <w:sz w:val="22"/>
+          <w:szCs w:val="22"/>
+          <w:u w:val="single"/>
+        </w:rPr>
+        <w:t>HTML Block and Inline</w:t>
+      </w:r>
+    </w:p>
+    <w:p>
+      <w:pPr>
+        <w:numPr>
+          <w:ilvl w:val="0"/>
+          <w:numId w:val="11"/>
+        </w:numPr>
+        <w:shd w:val="clear" w:color="auto" w:fill="FFFFFF"/>
+        <w:spacing w:before="100" w:beforeAutospacing="1" w:after="100" w:afterAutospacing="1" w:line="240" w:lineRule="auto"/>
+        <w:rPr>
+          <w:rFonts w:eastAsia="Times New Roman" w:cstheme="minorHAnsi"/>
+          <w:color w:val="000000"/>
+          <w:lang w:eastAsia="en-IN"/>
+        </w:rPr>
+      </w:pPr>
+      <w:r>
+        <w:rPr>
+          <w:rFonts w:eastAsia="Times New Roman" w:cstheme="minorHAnsi"/>
+          <w:color w:val="000000"/>
+          <w:lang w:eastAsia="en-IN"/>
+        </w:rPr>
+        <w:t>There are two display values: block and inline</w:t>
+      </w:r>
+    </w:p>
+    <w:p>
+      <w:pPr>
+        <w:numPr>
+          <w:ilvl w:val="0"/>
+          <w:numId w:val="11"/>
+        </w:numPr>
+        <w:shd w:val="clear" w:color="auto" w:fill="FFFFFF"/>
+        <w:spacing w:before="100" w:beforeAutospacing="1" w:after="100" w:afterAutospacing="1" w:line="240" w:lineRule="auto"/>
+        <w:rPr>
+          <w:rFonts w:eastAsia="Times New Roman" w:cstheme="minorHAnsi"/>
+          <w:color w:val="000000"/>
+          <w:lang w:eastAsia="en-IN"/>
+        </w:rPr>
+      </w:pPr>
+      <w:r>
+        <w:rPr>
+          <w:rFonts w:eastAsia="Times New Roman" w:cstheme="minorHAnsi"/>
+          <w:color w:val="000000"/>
+          <w:lang w:eastAsia="en-IN"/>
+        </w:rPr>
+        <w:t>A block-level element always starts on a new line and takes up the full width available</w:t>
+      </w:r>
+    </w:p>
+    <w:p>
+      <w:pPr>
+        <w:numPr>
+          <w:ilvl w:val="0"/>
+          <w:numId w:val="11"/>
+        </w:numPr>
+        <w:shd w:val="clear" w:color="auto" w:fill="FFFFFF"/>
+        <w:spacing w:before="100" w:beforeAutospacing="1" w:after="100" w:afterAutospacing="1" w:line="240" w:lineRule="auto"/>
+        <w:rPr>
+          <w:rFonts w:eastAsia="Times New Roman" w:cstheme="minorHAnsi"/>
+          <w:color w:val="000000"/>
+          <w:lang w:eastAsia="en-IN"/>
+        </w:rPr>
+      </w:pPr>
+      <w:r>
+        <w:rPr>
+          <w:rFonts w:eastAsia="Times New Roman" w:cstheme="minorHAnsi"/>
+          <w:color w:val="000000"/>
+          <w:lang w:eastAsia="en-IN"/>
+        </w:rPr>
+        <w:t>An inline element does not start on a new line and it only takes up as much width as necessary</w:t>
+      </w:r>
+    </w:p>
+    <w:p>
+      <w:pPr>
+        <w:numPr>
+          <w:ilvl w:val="0"/>
+          <w:numId w:val="11"/>
+        </w:numPr>
+        <w:shd w:val="clear" w:color="auto" w:fill="FFFFFF"/>
+        <w:spacing w:before="100" w:beforeAutospacing="1" w:after="100" w:afterAutospacing="1" w:line="240" w:lineRule="auto"/>
+        <w:rPr>
+          <w:rFonts w:eastAsia="Times New Roman" w:cstheme="minorHAnsi"/>
+          <w:color w:val="000000"/>
+          <w:lang w:eastAsia="en-IN"/>
+        </w:rPr>
+      </w:pPr>
+      <w:r>
+        <w:rPr>
+          <w:rFonts w:eastAsia="Times New Roman" w:cstheme="minorHAnsi"/>
+          <w:color w:val="000000"/>
+          <w:lang w:eastAsia="en-IN"/>
+        </w:rPr>
+        <w:t>The </w:t>
+      </w:r>
+      <w:r>
+        <w:rPr>
+          <w:rFonts w:eastAsia="Times New Roman" w:cstheme="minorHAnsi"/>
+          <w:color w:val="DC143C"/>
+          <w:lang w:eastAsia="en-IN"/>
+        </w:rPr>
+        <w:t>&lt;div&gt;</w:t>
+      </w:r>
+      <w:r>
+        <w:rPr>
+          <w:rFonts w:eastAsia="Times New Roman" w:cstheme="minorHAnsi"/>
+          <w:color w:val="000000"/>
+          <w:lang w:eastAsia="en-IN"/>
+        </w:rPr>
+        <w:t> element is a block-level and is often used as a container for other HTML elements</w:t>
+      </w:r>
+    </w:p>
+    <w:p>
+      <w:pPr>
+        <w:numPr>
+          <w:ilvl w:val="0"/>
+          <w:numId w:val="11"/>
+        </w:numPr>
+        <w:shd w:val="clear" w:color="auto" w:fill="FFFFFF"/>
+        <w:spacing w:before="100" w:beforeAutospacing="1" w:after="100" w:afterAutospacing="1" w:line="240" w:lineRule="auto"/>
+        <w:rPr>
+          <w:rFonts w:eastAsia="Times New Roman" w:cstheme="minorHAnsi"/>
+          <w:color w:val="000000"/>
+          <w:lang w:eastAsia="en-IN"/>
+        </w:rPr>
+      </w:pPr>
+      <w:r>
+        <w:rPr>
+          <w:rFonts w:eastAsia="Times New Roman" w:cstheme="minorHAnsi"/>
+          <w:color w:val="000000"/>
+          <w:lang w:eastAsia="en-IN"/>
+        </w:rPr>
+        <w:t>The </w:t>
+      </w:r>
+      <w:r>
+        <w:rPr>
+          <w:rFonts w:eastAsia="Times New Roman" w:cstheme="minorHAnsi"/>
+          <w:color w:val="DC143C"/>
+          <w:lang w:eastAsia="en-IN"/>
+        </w:rPr>
+        <w:t>&lt;span&gt;</w:t>
+      </w:r>
+      <w:r>
+        <w:rPr>
+          <w:rFonts w:eastAsia="Times New Roman" w:cstheme="minorHAnsi"/>
+          <w:color w:val="000000"/>
+          <w:lang w:eastAsia="en-IN"/>
+        </w:rPr>
+        <w:t> element is an inline container used to mark up a part of a text, or a part of a document</w:t>
+      </w:r>
+    </w:p>
+    <w:p>
+      <w:pPr>
+        <w:rPr>
+          <w:u w:val="single"/>
+          <w:lang w:val="en-US"/>
+        </w:rPr>
+      </w:pPr>
+      <w:r>
+        <w:rPr>
+          <w:u w:val="single"/>
+          <w:lang w:val="en-US"/>
+        </w:rPr>
+        <w:t>HTML Classes</w:t>
+      </w:r>
+    </w:p>
+    <w:p>
+      <w:pPr>
+        <w:rPr>
+          <w:lang w:val="en-US"/>
+        </w:rPr>
+      </w:pPr>
+      <w:r>
+        <w:rPr>
+          <w:noProof/>
+          <w:lang w:eastAsia="en-IN"/>
+        </w:rPr>
+        <w:lastRenderedPageBreak/>
+        <w:drawing>
+          <wp:inline distT="0" distB="0" distL="0" distR="0">
+            <wp:extent cx="5731510" cy="3222625"/>
+            <wp:effectExtent l="0" t="0" r="2540" b="0"/>
+            <wp:docPr id="14" name="Picture 14"/>
+            <wp:cNvGraphicFramePr>
+              <a:graphicFrameLocks xmlns:a="http://schemas.openxmlformats.org/drawingml/2006/main" noChangeAspect="1"/>
+            </wp:cNvGraphicFramePr>
+            <a:graphic xmlns:a="http://schemas.openxmlformats.org/drawingml/2006/main">
+              <a:graphicData uri="http://schemas.openxmlformats.org/drawingml/2006/picture">
+                <pic:pic xmlns:pic="http://schemas.openxmlformats.org/drawingml/2006/picture">
+                  <pic:nvPicPr>
+                    <pic:cNvPr id="14" name="Screenshot (315).png"/>
+                    <pic:cNvPicPr/>
+                  </pic:nvPicPr>
+                  <pic:blipFill>
+                    <a:blip r:embed="rId42">
+                      <a:extLst>
+                        <a:ext uri="{28A0092B-C50C-407E-A947-70E740481C1C}">
+                          <a14:useLocalDpi xmlns:a14="http://schemas.microsoft.com/office/drawing/2010/main" val="0"/>
+                        </a:ext>
+                      </a:extLst>
+                    </a:blip>
+                    <a:stretch>
+                      <a:fillRect/>
+                    </a:stretch>
+                  </pic:blipFill>
+                  <pic:spPr>
+                    <a:xfrm>
+                      <a:off x="0" y="0"/>
+                      <a:ext cx="5731510" cy="3222625"/>
+                    </a:xfrm>
+                    <a:prstGeom prst="rect">
+                      <a:avLst/>
+                    </a:prstGeom>
+                  </pic:spPr>
+                </pic:pic>
+              </a:graphicData>
+            </a:graphic>
+          </wp:inline>
+        </w:drawing>
+      </w:r>
+    </w:p>
+    <w:p>
+      <w:pPr>
+        <w:rPr>
+          <w:lang w:val="en-US"/>
+        </w:rPr>
+      </w:pPr>
+    </w:p>
+    <w:p>
+      <w:pPr>
+        <w:rPr>
+          <w:u w:val="single"/>
+          <w:lang w:val="en-US"/>
+        </w:rPr>
+      </w:pPr>
+      <w:r>
+        <w:rPr>
+          <w:u w:val="single"/>
+          <w:lang w:val="en-US"/>
+        </w:rPr>
+        <w:t>HTML Id</w:t>
+      </w:r>
+    </w:p>
+    <w:p>
+      <w:pPr>
+        <w:rPr>
+          <w:lang w:val="en-US"/>
+        </w:rPr>
+      </w:pPr>
+      <w:r>
+        <w:rPr>
+          <w:noProof/>
+          <w:lang w:eastAsia="en-IN"/>
+        </w:rPr>
+        <w:drawing>
+          <wp:inline distT="0" distB="0" distL="0" distR="0">
+            <wp:extent cx="5731510" cy="3222625"/>
+            <wp:effectExtent l="0" t="0" r="2540" b="0"/>
+            <wp:docPr id="15" name="Picture 15"/>
+            <wp:cNvGraphicFramePr>
+              <a:graphicFrameLocks xmlns:a="http://schemas.openxmlformats.org/drawingml/2006/main" noChangeAspect="1"/>
+            </wp:cNvGraphicFramePr>
+            <a:graphic xmlns:a="http://schemas.openxmlformats.org/drawingml/2006/main">
+              <a:graphicData uri="http://schemas.openxmlformats.org/drawingml/2006/picture">
+                <pic:pic xmlns:pic="http://schemas.openxmlformats.org/drawingml/2006/picture">
+                  <pic:nvPicPr>
+                    <pic:cNvPr id="15" name="Screenshot (316).png"/>
+                    <pic:cNvPicPr/>
+                  </pic:nvPicPr>
+                  <pic:blipFill>
+                    <a:blip r:embed="rId43">
+                      <a:extLst>
+                        <a:ext uri="{28A0092B-C50C-407E-A947-70E740481C1C}">
+                          <a14:useLocalDpi xmlns:a14="http://schemas.microsoft.com/office/drawing/2010/main" val="0"/>
+                        </a:ext>
+                      </a:extLst>
+                    </a:blip>
+                    <a:stretch>
+                      <a:fillRect/>
+                    </a:stretch>
+                  </pic:blipFill>
+                  <pic:spPr>
+                    <a:xfrm>
+                      <a:off x="0" y="0"/>
+                      <a:ext cx="5731510" cy="3222625"/>
+                    </a:xfrm>
+                    <a:prstGeom prst="rect">
+                      <a:avLst/>
+                    </a:prstGeom>
+                  </pic:spPr>
+                </pic:pic>
+              </a:graphicData>
+            </a:graphic>
+          </wp:inline>
+        </w:drawing>
+      </w:r>
+    </w:p>
+    <w:p>
+      <w:pPr>
+        <w:rPr>
+          <w:lang w:val="en-US"/>
+        </w:rPr>
+      </w:pPr>
+    </w:p>
+    <w:p>
+      <w:pPr>
+        <w:rPr>
+          <w:u w:val="single"/>
+          <w:lang w:val="en-US"/>
+        </w:rPr>
+      </w:pPr>
+      <w:r>
+        <w:rPr>
+          <w:u w:val="single"/>
+          <w:lang w:val="en-US"/>
+        </w:rPr>
+        <w:t xml:space="preserve">HTML </w:t>
+      </w:r>
+      <w:proofErr w:type="spellStart"/>
+      <w:r>
+        <w:rPr>
+          <w:u w:val="single"/>
+          <w:lang w:val="en-US"/>
+        </w:rPr>
+        <w:t>Iframes</w:t>
+      </w:r>
+      <w:proofErr w:type="spellEnd"/>
+    </w:p>
+    <w:p>
+      <w:pPr>
+        <w:pStyle w:val="intro"/>
+        <w:shd w:val="clear" w:color="auto" w:fill="FFFFFF"/>
+        <w:spacing w:before="288" w:beforeAutospacing="0" w:after="288" w:afterAutospacing="0"/>
+        <w:rPr>
+          <w:rFonts w:asciiTheme="minorHAnsi" w:hAnsiTheme="minorHAnsi" w:cstheme="minorHAnsi"/>
+          <w:color w:val="000000"/>
+          <w:sz w:val="22"/>
+          <w:szCs w:val="22"/>
+        </w:rPr>
+      </w:pPr>
+      <w:r>
+        <w:rPr>
+          <w:rFonts w:asciiTheme="minorHAnsi" w:hAnsiTheme="minorHAnsi" w:cstheme="minorHAnsi"/>
+          <w:color w:val="000000"/>
+          <w:sz w:val="22"/>
+          <w:szCs w:val="22"/>
+        </w:rPr>
+        <w:t xml:space="preserve">An HTML </w:t>
+      </w:r>
+      <w:proofErr w:type="spellStart"/>
+      <w:r>
+        <w:rPr>
+          <w:rFonts w:asciiTheme="minorHAnsi" w:hAnsiTheme="minorHAnsi" w:cstheme="minorHAnsi"/>
+          <w:color w:val="000000"/>
+          <w:sz w:val="22"/>
+          <w:szCs w:val="22"/>
+        </w:rPr>
+        <w:t>iframe</w:t>
+      </w:r>
+      <w:proofErr w:type="spellEnd"/>
+      <w:r>
+        <w:rPr>
+          <w:rFonts w:asciiTheme="minorHAnsi" w:hAnsiTheme="minorHAnsi" w:cstheme="minorHAnsi"/>
+          <w:color w:val="000000"/>
+          <w:sz w:val="22"/>
+          <w:szCs w:val="22"/>
+        </w:rPr>
+        <w:t xml:space="preserve"> is used to display a web page within a web page.</w:t>
+      </w:r>
+    </w:p>
+    <w:p>
+      <w:pPr>
+        <w:numPr>
+          <w:ilvl w:val="0"/>
+          <w:numId w:val="12"/>
+        </w:numPr>
+        <w:shd w:val="clear" w:color="auto" w:fill="FFFFFF"/>
+        <w:spacing w:before="100" w:beforeAutospacing="1" w:after="100" w:afterAutospacing="1" w:line="240" w:lineRule="auto"/>
+        <w:rPr>
+          <w:rFonts w:eastAsia="Times New Roman" w:cstheme="minorHAnsi"/>
+          <w:color w:val="000000"/>
+          <w:lang w:eastAsia="en-IN"/>
+        </w:rPr>
+      </w:pPr>
+      <w:r>
+        <w:rPr>
+          <w:rFonts w:eastAsia="Times New Roman" w:cstheme="minorHAnsi"/>
+          <w:color w:val="000000"/>
+          <w:lang w:eastAsia="en-IN"/>
+        </w:rPr>
+        <w:t>The </w:t>
+      </w:r>
+      <w:proofErr w:type="spellStart"/>
+      <w:r>
+        <w:rPr>
+          <w:rFonts w:eastAsia="Times New Roman" w:cstheme="minorHAnsi"/>
+          <w:color w:val="DC143C"/>
+          <w:lang w:eastAsia="en-IN"/>
+        </w:rPr>
+        <w:t>src</w:t>
+      </w:r>
+      <w:proofErr w:type="spellEnd"/>
+      <w:r>
+        <w:rPr>
+          <w:rFonts w:eastAsia="Times New Roman" w:cstheme="minorHAnsi"/>
+          <w:color w:val="000000"/>
+          <w:lang w:eastAsia="en-IN"/>
+        </w:rPr>
+        <w:t> attribute defines the URL of the page to embed</w:t>
+      </w:r>
+    </w:p>
+    <w:p>
+      <w:pPr>
+        <w:numPr>
+          <w:ilvl w:val="0"/>
+          <w:numId w:val="12"/>
+        </w:numPr>
+        <w:shd w:val="clear" w:color="auto" w:fill="FFFFFF"/>
+        <w:spacing w:before="100" w:beforeAutospacing="1" w:after="100" w:afterAutospacing="1" w:line="240" w:lineRule="auto"/>
+        <w:rPr>
+          <w:rFonts w:eastAsia="Times New Roman" w:cstheme="minorHAnsi"/>
+          <w:color w:val="000000"/>
+          <w:lang w:eastAsia="en-IN"/>
+        </w:rPr>
+      </w:pPr>
+      <w:r>
+        <w:rPr>
+          <w:rFonts w:eastAsia="Times New Roman" w:cstheme="minorHAnsi"/>
+          <w:color w:val="000000"/>
+          <w:lang w:eastAsia="en-IN"/>
+        </w:rPr>
+        <w:t>Always include a </w:t>
+      </w:r>
+      <w:r>
+        <w:rPr>
+          <w:rFonts w:eastAsia="Times New Roman" w:cstheme="minorHAnsi"/>
+          <w:color w:val="DC143C"/>
+          <w:lang w:eastAsia="en-IN"/>
+        </w:rPr>
+        <w:t>title</w:t>
+      </w:r>
+      <w:r>
+        <w:rPr>
+          <w:rFonts w:eastAsia="Times New Roman" w:cstheme="minorHAnsi"/>
+          <w:color w:val="000000"/>
+          <w:lang w:eastAsia="en-IN"/>
+        </w:rPr>
+        <w:t> attribute (for screen readers)</w:t>
+      </w:r>
+    </w:p>
+    <w:p>
+      <w:pPr>
+        <w:numPr>
+          <w:ilvl w:val="0"/>
+          <w:numId w:val="12"/>
+        </w:numPr>
+        <w:shd w:val="clear" w:color="auto" w:fill="FFFFFF"/>
+        <w:spacing w:before="100" w:beforeAutospacing="1" w:after="100" w:afterAutospacing="1" w:line="240" w:lineRule="auto"/>
+        <w:rPr>
+          <w:rFonts w:eastAsia="Times New Roman" w:cstheme="minorHAnsi"/>
+          <w:color w:val="000000"/>
+          <w:lang w:eastAsia="en-IN"/>
+        </w:rPr>
+      </w:pPr>
+      <w:r>
+        <w:rPr>
+          <w:rFonts w:eastAsia="Times New Roman" w:cstheme="minorHAnsi"/>
+          <w:color w:val="000000"/>
+          <w:lang w:eastAsia="en-IN"/>
+        </w:rPr>
+        <w:t>The </w:t>
+      </w:r>
+      <w:r>
+        <w:rPr>
+          <w:rFonts w:eastAsia="Times New Roman" w:cstheme="minorHAnsi"/>
+          <w:color w:val="DC143C"/>
+          <w:lang w:eastAsia="en-IN"/>
+        </w:rPr>
+        <w:t>height</w:t>
+      </w:r>
+      <w:r>
+        <w:rPr>
+          <w:rFonts w:eastAsia="Times New Roman" w:cstheme="minorHAnsi"/>
+          <w:color w:val="000000"/>
+          <w:lang w:eastAsia="en-IN"/>
+        </w:rPr>
+        <w:t> and </w:t>
+      </w:r>
+      <w:r>
+        <w:rPr>
+          <w:rFonts w:eastAsia="Times New Roman" w:cstheme="minorHAnsi"/>
+          <w:color w:val="DC143C"/>
+          <w:lang w:eastAsia="en-IN"/>
+        </w:rPr>
+        <w:t>width</w:t>
+      </w:r>
+      <w:r>
+        <w:rPr>
+          <w:rFonts w:eastAsia="Times New Roman" w:cstheme="minorHAnsi"/>
+          <w:color w:val="000000"/>
+          <w:lang w:eastAsia="en-IN"/>
+        </w:rPr>
+        <w:t xml:space="preserve"> attributes specifies the size of the </w:t>
+      </w:r>
+      <w:proofErr w:type="spellStart"/>
+      <w:r>
+        <w:rPr>
+          <w:rFonts w:eastAsia="Times New Roman" w:cstheme="minorHAnsi"/>
+          <w:color w:val="000000"/>
+          <w:lang w:eastAsia="en-IN"/>
+        </w:rPr>
+        <w:t>iframe</w:t>
+      </w:r>
+      <w:proofErr w:type="spellEnd"/>
+    </w:p>
+    <w:p>
+      <w:pPr>
+        <w:numPr>
+          <w:ilvl w:val="0"/>
+          <w:numId w:val="12"/>
+        </w:numPr>
+        <w:shd w:val="clear" w:color="auto" w:fill="FFFFFF"/>
+        <w:spacing w:before="100" w:beforeAutospacing="1" w:after="100" w:afterAutospacing="1" w:line="240" w:lineRule="auto"/>
+        <w:rPr>
+          <w:rFonts w:eastAsia="Times New Roman" w:cstheme="minorHAnsi"/>
+          <w:color w:val="000000"/>
+          <w:lang w:eastAsia="en-IN"/>
+        </w:rPr>
+      </w:pPr>
+      <w:r>
+        <w:rPr>
+          <w:rFonts w:eastAsia="Times New Roman" w:cstheme="minorHAnsi"/>
+          <w:color w:val="000000"/>
+          <w:lang w:eastAsia="en-IN"/>
+        </w:rPr>
+        <w:lastRenderedPageBreak/>
+        <w:t>Use </w:t>
+      </w:r>
+      <w:proofErr w:type="spellStart"/>
+      <w:r>
+        <w:rPr>
+          <w:rFonts w:eastAsia="Times New Roman" w:cstheme="minorHAnsi"/>
+          <w:color w:val="DC143C"/>
+          <w:lang w:eastAsia="en-IN"/>
+        </w:rPr>
+        <w:t>border:none</w:t>
+      </w:r>
+      <w:proofErr w:type="spellEnd"/>
+      <w:r>
+        <w:rPr>
+          <w:rFonts w:eastAsia="Times New Roman" w:cstheme="minorHAnsi"/>
+          <w:color w:val="DC143C"/>
+          <w:lang w:eastAsia="en-IN"/>
+        </w:rPr>
+        <w:t>;</w:t>
+      </w:r>
+      <w:r>
+        <w:rPr>
+          <w:rFonts w:eastAsia="Times New Roman" w:cstheme="minorHAnsi"/>
+          <w:color w:val="000000"/>
+          <w:lang w:eastAsia="en-IN"/>
+        </w:rPr>
+        <w:t xml:space="preserve"> to remove the border around the </w:t>
+      </w:r>
+      <w:proofErr w:type="spellStart"/>
+      <w:r>
+        <w:rPr>
+          <w:rFonts w:eastAsia="Times New Roman" w:cstheme="minorHAnsi"/>
+          <w:color w:val="000000"/>
+          <w:lang w:eastAsia="en-IN"/>
+        </w:rPr>
+        <w:t>iframe</w:t>
+      </w:r>
+      <w:proofErr w:type="spellEnd"/>
+    </w:p>
+    <w:p>
+      <w:pPr>
+        <w:shd w:val="clear" w:color="auto" w:fill="FFFFFF"/>
+        <w:spacing w:before="100" w:beforeAutospacing="1" w:after="100" w:afterAutospacing="1" w:line="240" w:lineRule="auto"/>
+        <w:rPr>
+          <w:rFonts w:eastAsia="Times New Roman" w:cstheme="minorHAnsi"/>
+          <w:color w:val="000000"/>
+          <w:lang w:eastAsia="en-IN"/>
+        </w:rPr>
+      </w:pPr>
+      <w:r>
+        <w:rPr>
+          <w:rFonts w:eastAsia="Times New Roman" w:cstheme="minorHAnsi"/>
+          <w:color w:val="000000"/>
+          <w:lang w:eastAsia="en-IN"/>
+        </w:rPr>
+        <w:t xml:space="preserve"> </w:t>
+      </w:r>
+      <w:r>
+        <w:rPr>
+          <w:rFonts w:eastAsia="Times New Roman" w:cstheme="minorHAnsi"/>
+          <w:noProof/>
+          <w:color w:val="000000"/>
+          <w:lang w:eastAsia="en-IN"/>
+        </w:rPr>
+        <w:drawing>
+          <wp:inline distT="0" distB="0" distL="0" distR="0">
+            <wp:extent cx="5731510" cy="3222625"/>
+            <wp:effectExtent l="0" t="0" r="2540" b="0"/>
+            <wp:docPr id="16" name="Picture 16"/>
+            <wp:cNvGraphicFramePr>
+              <a:graphicFrameLocks xmlns:a="http://schemas.openxmlformats.org/drawingml/2006/main" noChangeAspect="1"/>
+            </wp:cNvGraphicFramePr>
+            <a:graphic xmlns:a="http://schemas.openxmlformats.org/drawingml/2006/main">
+              <a:graphicData uri="http://schemas.openxmlformats.org/drawingml/2006/picture">
+                <pic:pic xmlns:pic="http://schemas.openxmlformats.org/drawingml/2006/picture">
+                  <pic:nvPicPr>
+                    <pic:cNvPr id="16" name="Screenshot (317).png"/>
+                    <pic:cNvPicPr/>
+                  </pic:nvPicPr>
+                  <pic:blipFill>
+                    <a:blip r:embed="rId44">
+                      <a:extLst>
+                        <a:ext uri="{28A0092B-C50C-407E-A947-70E740481C1C}">
+                          <a14:useLocalDpi xmlns:a14="http://schemas.microsoft.com/office/drawing/2010/main" val="0"/>
+                        </a:ext>
+                      </a:extLst>
+                    </a:blip>
+                    <a:stretch>
+                      <a:fillRect/>
+                    </a:stretch>
+                  </pic:blipFill>
+                  <pic:spPr>
+                    <a:xfrm>
+                      <a:off x="0" y="0"/>
+                      <a:ext cx="5731510" cy="3222625"/>
+                    </a:xfrm>
+                    <a:prstGeom prst="rect">
+                      <a:avLst/>
+                    </a:prstGeom>
+                  </pic:spPr>
+                </pic:pic>
+              </a:graphicData>
+            </a:graphic>
+          </wp:inline>
+        </w:drawing>
+      </w:r>
+    </w:p>
+    <w:p>
+      <w:pPr>
+        <w:shd w:val="clear" w:color="auto" w:fill="FFFFFF"/>
+        <w:spacing w:before="100" w:beforeAutospacing="1" w:after="100" w:afterAutospacing="1" w:line="240" w:lineRule="auto"/>
+        <w:rPr>
+          <w:rFonts w:eastAsia="Times New Roman" w:cstheme="minorHAnsi"/>
+          <w:color w:val="000000"/>
+          <w:lang w:eastAsia="en-IN"/>
         </w:rPr>
       </w:pPr>
       <w:bookmarkStart w:id="0" w:name="_GoBack"/>
       <w:bookmarkEnd w:id="0"/>
+    </w:p>
+    <w:p>
+      <w:pPr>
+        <w:pStyle w:val="intro"/>
+        <w:shd w:val="clear" w:color="auto" w:fill="FFFFFF"/>
+        <w:spacing w:before="288" w:beforeAutospacing="0" w:after="288" w:afterAutospacing="0"/>
+        <w:rPr>
+          <w:rFonts w:asciiTheme="minorHAnsi" w:hAnsiTheme="minorHAnsi" w:cstheme="minorHAnsi"/>
+          <w:color w:val="000000"/>
+          <w:sz w:val="22"/>
+          <w:szCs w:val="22"/>
+        </w:rPr>
+      </w:pPr>
     </w:p>
     <w:p>
       <w:pPr>
@@ -8134,9 +8808,307 @@
     </w:lvl>
   </w:abstractNum>
   <w:abstractNum w:abstractNumId="9">
+    <w:nsid w:val="78D00D85"/>
+    <w:multiLevelType w:val="multilevel"/>
+    <w:tmpl w:val="D7848272"/>
+    <w:lvl w:ilvl="0">
+      <w:start w:val="1"/>
+      <w:numFmt w:val="bullet"/>
+      <w:lvlText w:val=""/>
+      <w:lvlJc w:val="left"/>
+      <w:pPr>
+        <w:tabs>
+          <w:tab w:val="num" w:pos="720"/>
+        </w:tabs>
+        <w:ind w:left="720" w:hanging="360"/>
+      </w:pPr>
+      <w:rPr>
+        <w:rFonts w:ascii="Symbol" w:hAnsi="Symbol" w:hint="default"/>
+        <w:sz w:val="20"/>
+      </w:rPr>
+    </w:lvl>
+    <w:lvl w:ilvl="1" w:tentative="1">
+      <w:start w:val="1"/>
+      <w:numFmt w:val="bullet"/>
+      <w:lvlText w:val="o"/>
+      <w:lvlJc w:val="left"/>
+      <w:pPr>
+        <w:tabs>
+          <w:tab w:val="num" w:pos="1440"/>
+        </w:tabs>
+        <w:ind w:left="1440" w:hanging="360"/>
+      </w:pPr>
+      <w:rPr>
+        <w:rFonts w:ascii="Courier New" w:hAnsi="Courier New" w:hint="default"/>
+        <w:sz w:val="20"/>
+      </w:rPr>
+    </w:lvl>
+    <w:lvl w:ilvl="2" w:tentative="1">
+      <w:start w:val="1"/>
+      <w:numFmt w:val="bullet"/>
+      <w:lvlText w:val=""/>
+      <w:lvlJc w:val="left"/>
+      <w:pPr>
+        <w:tabs>
+          <w:tab w:val="num" w:pos="2160"/>
+        </w:tabs>
+        <w:ind w:left="2160" w:hanging="360"/>
+      </w:pPr>
+      <w:rPr>
+        <w:rFonts w:ascii="Wingdings" w:hAnsi="Wingdings" w:hint="default"/>
+        <w:sz w:val="20"/>
+      </w:rPr>
+    </w:lvl>
+    <w:lvl w:ilvl="3" w:tentative="1">
+      <w:start w:val="1"/>
+      <w:numFmt w:val="bullet"/>
+      <w:lvlText w:val=""/>
+      <w:lvlJc w:val="left"/>
+      <w:pPr>
+        <w:tabs>
+          <w:tab w:val="num" w:pos="2880"/>
+        </w:tabs>
+        <w:ind w:left="2880" w:hanging="360"/>
+      </w:pPr>
+      <w:rPr>
+        <w:rFonts w:ascii="Wingdings" w:hAnsi="Wingdings" w:hint="default"/>
+        <w:sz w:val="20"/>
+      </w:rPr>
+    </w:lvl>
+    <w:lvl w:ilvl="4" w:tentative="1">
+      <w:start w:val="1"/>
+      <w:numFmt w:val="bullet"/>
+      <w:lvlText w:val=""/>
+      <w:lvlJc w:val="left"/>
+      <w:pPr>
+        <w:tabs>
+          <w:tab w:val="num" w:pos="3600"/>
+        </w:tabs>
+        <w:ind w:left="3600" w:hanging="360"/>
+      </w:pPr>
+      <w:rPr>
+        <w:rFonts w:ascii="Wingdings" w:hAnsi="Wingdings" w:hint="default"/>
+        <w:sz w:val="20"/>
+      </w:rPr>
+    </w:lvl>
+    <w:lvl w:ilvl="5" w:tentative="1">
+      <w:start w:val="1"/>
+      <w:numFmt w:val="bullet"/>
+      <w:lvlText w:val=""/>
+      <w:lvlJc w:val="left"/>
+      <w:pPr>
+        <w:tabs>
+          <w:tab w:val="num" w:pos="4320"/>
+        </w:tabs>
+        <w:ind w:left="4320" w:hanging="360"/>
+      </w:pPr>
+      <w:rPr>
+        <w:rFonts w:ascii="Wingdings" w:hAnsi="Wingdings" w:hint="default"/>
+        <w:sz w:val="20"/>
+      </w:rPr>
+    </w:lvl>
+    <w:lvl w:ilvl="6" w:tentative="1">
+      <w:start w:val="1"/>
+      <w:numFmt w:val="bullet"/>
+      <w:lvlText w:val=""/>
+      <w:lvlJc w:val="left"/>
+      <w:pPr>
+        <w:tabs>
+          <w:tab w:val="num" w:pos="5040"/>
+        </w:tabs>
+        <w:ind w:left="5040" w:hanging="360"/>
+      </w:pPr>
+      <w:rPr>
+        <w:rFonts w:ascii="Wingdings" w:hAnsi="Wingdings" w:hint="default"/>
+        <w:sz w:val="20"/>
+      </w:rPr>
+    </w:lvl>
+    <w:lvl w:ilvl="7" w:tentative="1">
+      <w:start w:val="1"/>
+      <w:numFmt w:val="bullet"/>
+      <w:lvlText w:val=""/>
+      <w:lvlJc w:val="left"/>
+      <w:pPr>
+        <w:tabs>
+          <w:tab w:val="num" w:pos="5760"/>
+        </w:tabs>
+        <w:ind w:left="5760" w:hanging="360"/>
+      </w:pPr>
+      <w:rPr>
+        <w:rFonts w:ascii="Wingdings" w:hAnsi="Wingdings" w:hint="default"/>
+        <w:sz w:val="20"/>
+      </w:rPr>
+    </w:lvl>
+    <w:lvl w:ilvl="8" w:tentative="1">
+      <w:start w:val="1"/>
+      <w:numFmt w:val="bullet"/>
+      <w:lvlText w:val=""/>
+      <w:lvlJc w:val="left"/>
+      <w:pPr>
+        <w:tabs>
+          <w:tab w:val="num" w:pos="6480"/>
+        </w:tabs>
+        <w:ind w:left="6480" w:hanging="360"/>
+      </w:pPr>
+      <w:rPr>
+        <w:rFonts w:ascii="Wingdings" w:hAnsi="Wingdings" w:hint="default"/>
+        <w:sz w:val="20"/>
+      </w:rPr>
+    </w:lvl>
+  </w:abstractNum>
+  <w:abstractNum w:abstractNumId="10">
     <w:nsid w:val="795B7B7F"/>
     <w:multiLevelType w:val="multilevel"/>
     <w:tmpl w:val="F8FEF154"/>
+    <w:lvl w:ilvl="0">
+      <w:start w:val="1"/>
+      <w:numFmt w:val="bullet"/>
+      <w:lvlText w:val=""/>
+      <w:lvlJc w:val="left"/>
+      <w:pPr>
+        <w:tabs>
+          <w:tab w:val="num" w:pos="720"/>
+        </w:tabs>
+        <w:ind w:left="720" w:hanging="360"/>
+      </w:pPr>
+      <w:rPr>
+        <w:rFonts w:ascii="Symbol" w:hAnsi="Symbol" w:hint="default"/>
+        <w:sz w:val="20"/>
+      </w:rPr>
+    </w:lvl>
+    <w:lvl w:ilvl="1" w:tentative="1">
+      <w:start w:val="1"/>
+      <w:numFmt w:val="bullet"/>
+      <w:lvlText w:val="o"/>
+      <w:lvlJc w:val="left"/>
+      <w:pPr>
+        <w:tabs>
+          <w:tab w:val="num" w:pos="1440"/>
+        </w:tabs>
+        <w:ind w:left="1440" w:hanging="360"/>
+      </w:pPr>
+      <w:rPr>
+        <w:rFonts w:ascii="Courier New" w:hAnsi="Courier New" w:hint="default"/>
+        <w:sz w:val="20"/>
+      </w:rPr>
+    </w:lvl>
+    <w:lvl w:ilvl="2" w:tentative="1">
+      <w:start w:val="1"/>
+      <w:numFmt w:val="bullet"/>
+      <w:lvlText w:val=""/>
+      <w:lvlJc w:val="left"/>
+      <w:pPr>
+        <w:tabs>
+          <w:tab w:val="num" w:pos="2160"/>
+        </w:tabs>
+        <w:ind w:left="2160" w:hanging="360"/>
+      </w:pPr>
+      <w:rPr>
+        <w:rFonts w:ascii="Wingdings" w:hAnsi="Wingdings" w:hint="default"/>
+        <w:sz w:val="20"/>
+      </w:rPr>
+    </w:lvl>
+    <w:lvl w:ilvl="3" w:tentative="1">
+      <w:start w:val="1"/>
+      <w:numFmt w:val="bullet"/>
+      <w:lvlText w:val=""/>
+      <w:lvlJc w:val="left"/>
+      <w:pPr>
+        <w:tabs>
+          <w:tab w:val="num" w:pos="2880"/>
+        </w:tabs>
+        <w:ind w:left="2880" w:hanging="360"/>
+      </w:pPr>
+      <w:rPr>
+        <w:rFonts w:ascii="Wingdings" w:hAnsi="Wingdings" w:hint="default"/>
+        <w:sz w:val="20"/>
+      </w:rPr>
+    </w:lvl>
+    <w:lvl w:ilvl="4" w:tentative="1">
+      <w:start w:val="1"/>
+      <w:numFmt w:val="bullet"/>
+      <w:lvlText w:val=""/>
+      <w:lvlJc w:val="left"/>
+      <w:pPr>
+        <w:tabs>
+          <w:tab w:val="num" w:pos="3600"/>
+        </w:tabs>
+        <w:ind w:left="3600" w:hanging="360"/>
+      </w:pPr>
+      <w:rPr>
+        <w:rFonts w:ascii="Wingdings" w:hAnsi="Wingdings" w:hint="default"/>
+        <w:sz w:val="20"/>
+      </w:rPr>
+    </w:lvl>
+    <w:lvl w:ilvl="5" w:tentative="1">
+      <w:start w:val="1"/>
+      <w:numFmt w:val="bullet"/>
+      <w:lvlText w:val=""/>
+      <w:lvlJc w:val="left"/>
+      <w:pPr>
+        <w:tabs>
+          <w:tab w:val="num" w:pos="4320"/>
+        </w:tabs>
+        <w:ind w:left="4320" w:hanging="360"/>
+      </w:pPr>
+      <w:rPr>
+        <w:rFonts w:ascii="Wingdings" w:hAnsi="Wingdings" w:hint="default"/>
+        <w:sz w:val="20"/>
+      </w:rPr>
+    </w:lvl>
+    <w:lvl w:ilvl="6" w:tentative="1">
+      <w:start w:val="1"/>
+      <w:numFmt w:val="bullet"/>
+      <w:lvlText w:val=""/>
+      <w:lvlJc w:val="left"/>
+      <w:pPr>
+        <w:tabs>
+          <w:tab w:val="num" w:pos="5040"/>
+        </w:tabs>
+        <w:ind w:left="5040" w:hanging="360"/>
+      </w:pPr>
+      <w:rPr>
+        <w:rFonts w:ascii="Wingdings" w:hAnsi="Wingdings" w:hint="default"/>
+        <w:sz w:val="20"/>
+      </w:rPr>
+    </w:lvl>
+    <w:lvl w:ilvl="7" w:tentative="1">
+      <w:start w:val="1"/>
+      <w:numFmt w:val="bullet"/>
+      <w:lvlText w:val=""/>
+      <w:lvlJc w:val="left"/>
+      <w:pPr>
+        <w:tabs>
+          <w:tab w:val="num" w:pos="5760"/>
+        </w:tabs>
+        <w:ind w:left="5760" w:hanging="360"/>
+      </w:pPr>
+      <w:rPr>
+        <w:rFonts w:ascii="Wingdings" w:hAnsi="Wingdings" w:hint="default"/>
+        <w:sz w:val="20"/>
+      </w:rPr>
+    </w:lvl>
+    <w:lvl w:ilvl="8" w:tentative="1">
+      <w:start w:val="1"/>
+      <w:numFmt w:val="bullet"/>
+      <w:lvlText w:val=""/>
+      <w:lvlJc w:val="left"/>
+      <w:pPr>
+        <w:tabs>
+          <w:tab w:val="num" w:pos="6480"/>
+        </w:tabs>
+        <w:ind w:left="6480" w:hanging="360"/>
+      </w:pPr>
+      <w:rPr>
+        <w:rFonts w:ascii="Wingdings" w:hAnsi="Wingdings" w:hint="default"/>
+        <w:sz w:val="20"/>
+      </w:rPr>
+    </w:lvl>
+  </w:abstractNum>
+  <w:abstractNum w:abstractNumId="11">
+    <w:nsid w:val="7C701E35"/>
+    <w:multiLevelType w:val="multilevel"/>
+    <w:tmpl w:val="24B801D2"/>
     <w:lvl w:ilvl="0">
       <w:start w:val="1"/>
       <w:numFmt w:val="bullet"/>
@@ -8298,7 +9270,7 @@
     <w:abstractNumId w:val="0"/>
   </w:num>
   <w:num w:numId="6">
-    <w:abstractNumId w:val="9"/>
+    <w:abstractNumId w:val="10"/>
   </w:num>
   <w:num w:numId="7">
     <w:abstractNumId w:val="2"/>
@@ -8311,6 +9283,12 @@
   </w:num>
   <w:num w:numId="10">
     <w:abstractNumId w:val="5"/>
+  </w:num>
+  <w:num w:numId="11">
+    <w:abstractNumId w:val="9"/>
+  </w:num>
+  <w:num w:numId="12">
+    <w:abstractNumId w:val="11"/>
   </w:num>
 </w:numbering>
 </file>
@@ -9086,6 +10064,20 @@
       <w:iCs/>
     </w:rPr>
   </w:style>
+  <w:style w:type="paragraph" w:customStyle="1" w:styleId="intro">
+    <w:name w:val="intro"/>
+    <w:basedOn w:val="Normal"/>
+    <w:rsid w:val="000A7FFA"/>
+    <w:pPr>
+      <w:spacing w:before="100" w:beforeAutospacing="1" w:after="100" w:afterAutospacing="1" w:line="240" w:lineRule="auto"/>
+    </w:pPr>
+    <w:rPr>
+      <w:rFonts w:ascii="Times New Roman" w:eastAsia="Times New Roman" w:hAnsi="Times New Roman" w:cs="Times New Roman"/>
+      <w:sz w:val="24"/>
+      <w:szCs w:val="24"/>
+      <w:lang w:eastAsia="en-IN"/>
+    </w:rPr>
+  </w:style>
 </w:styles>
 </file>
 

</xml_diff>